<commit_message>
fix question 2 error
</commit_message>
<xml_diff>
--- a/CSW436_lab1_2331200153/Lab1_2331200153.docx
+++ b/CSW436_lab1_2331200153/Lab1_2331200153.docx
@@ -14,7 +14,7 @@
           <w:b/>
           <w:sz w:val="28"/>
         </w:rPr>
-        <w:t>Lab1</w:t>
+        <w:t>Lab 1 - 2331200153</w:t>
       </w:r>
     </w:p>
     <w:p>
@@ -45,6 +45,7 @@
       </w:pPr>
       <w:r>
         <w:rPr>
+          <w:noProof/>
           <w:sz w:val="24"/>
           <w:szCs w:val="24"/>
         </w:rPr>
@@ -97,7 +98,106 @@
           <w:sz w:val="24"/>
           <w:szCs w:val="24"/>
         </w:rPr>
-        <w:t>Result</w:t>
+        <w:drawing>
+          <wp:inline distT="0" distB="0" distL="0" distR="0" wp14:anchorId="161D52E4" wp14:editId="7D2104A4">
+            <wp:extent cx="4563112" cy="3677163"/>
+            <wp:effectExtent l="0" t="0" r="8890" b="0"/>
+            <wp:docPr id="4" name="Picture 4"/>
+            <wp:cNvGraphicFramePr>
+              <a:graphicFrameLocks xmlns:a="http://schemas.openxmlformats.org/drawingml/2006/main" noChangeAspect="1"/>
+            </wp:cNvGraphicFramePr>
+            <a:graphic xmlns:a="http://schemas.openxmlformats.org/drawingml/2006/main">
+              <a:graphicData uri="http://schemas.openxmlformats.org/drawingml/2006/picture">
+                <pic:pic xmlns:pic="http://schemas.openxmlformats.org/drawingml/2006/picture">
+                  <pic:nvPicPr>
+                    <pic:cNvPr id="1" name=""/>
+                    <pic:cNvPicPr/>
+                  </pic:nvPicPr>
+                  <pic:blipFill>
+                    <a:blip r:embed="rId5"/>
+                    <a:stretch>
+                      <a:fillRect/>
+                    </a:stretch>
+                  </pic:blipFill>
+                  <pic:spPr>
+                    <a:xfrm>
+                      <a:off x="0" y="0"/>
+                      <a:ext cx="4563112" cy="3677163"/>
+                    </a:xfrm>
+                    <a:prstGeom prst="rect">
+                      <a:avLst/>
+                    </a:prstGeom>
+                  </pic:spPr>
+                </pic:pic>
+              </a:graphicData>
+            </a:graphic>
+          </wp:inline>
+        </w:drawing>
+      </w:r>
+    </w:p>
+    <w:p>
+      <w:pPr>
+        <w:rPr>
+          <w:sz w:val="24"/>
+          <w:szCs w:val="24"/>
+        </w:rPr>
+      </w:pPr>
+      <w:r>
+        <w:rPr>
+          <w:sz w:val="24"/>
+          <w:szCs w:val="24"/>
+        </w:rPr>
+        <w:lastRenderedPageBreak/>
+        <w:drawing>
+          <wp:inline distT="0" distB="0" distL="0" distR="0" wp14:anchorId="477EFF78" wp14:editId="2F2AE2DD">
+            <wp:extent cx="2981741" cy="2629267"/>
+            <wp:effectExtent l="0" t="0" r="9525" b="0"/>
+            <wp:docPr id="6" name="Picture 6"/>
+            <wp:cNvGraphicFramePr>
+              <a:graphicFrameLocks xmlns:a="http://schemas.openxmlformats.org/drawingml/2006/main" noChangeAspect="1"/>
+            </wp:cNvGraphicFramePr>
+            <a:graphic xmlns:a="http://schemas.openxmlformats.org/drawingml/2006/main">
+              <a:graphicData uri="http://schemas.openxmlformats.org/drawingml/2006/picture">
+                <pic:pic xmlns:pic="http://schemas.openxmlformats.org/drawingml/2006/picture">
+                  <pic:nvPicPr>
+                    <pic:cNvPr id="1" name=""/>
+                    <pic:cNvPicPr/>
+                  </pic:nvPicPr>
+                  <pic:blipFill>
+                    <a:blip r:embed="rId6"/>
+                    <a:stretch>
+                      <a:fillRect/>
+                    </a:stretch>
+                  </pic:blipFill>
+                  <pic:spPr>
+                    <a:xfrm>
+                      <a:off x="0" y="0"/>
+                      <a:ext cx="2981741" cy="2629267"/>
+                    </a:xfrm>
+                    <a:prstGeom prst="rect">
+                      <a:avLst/>
+                    </a:prstGeom>
+                  </pic:spPr>
+                </pic:pic>
+              </a:graphicData>
+            </a:graphic>
+          </wp:inline>
+        </w:drawing>
+      </w:r>
+    </w:p>
+    <w:p>
+      <w:pPr>
+        <w:rPr>
+          <w:sz w:val="24"/>
+          <w:szCs w:val="24"/>
+        </w:rPr>
+      </w:pPr>
+      <w:r>
+        <w:rPr>
+          <w:sz w:val="24"/>
+          <w:szCs w:val="24"/>
+        </w:rPr>
+        <w:t>Before</w:t>
       </w:r>
       <w:r>
         <w:rPr>
@@ -108,6 +208,7 @@
       </w:r>
       <w:r>
         <w:rPr>
+          <w:noProof/>
           <w:sz w:val="24"/>
           <w:szCs w:val="24"/>
         </w:rPr>
@@ -127,7 +228,7 @@
                     <pic:cNvPicPr/>
                   </pic:nvPicPr>
                   <pic:blipFill>
-                    <a:blip r:embed="rId5"/>
+                    <a:blip r:embed="rId7"/>
                     <a:stretch>
                       <a:fillRect/>
                     </a:stretch>
@@ -147,6 +248,21 @@
           </wp:inline>
         </w:drawing>
       </w:r>
+    </w:p>
+    <w:p>
+      <w:pPr>
+        <w:rPr>
+          <w:sz w:val="24"/>
+          <w:szCs w:val="24"/>
+        </w:rPr>
+      </w:pPr>
+      <w:r>
+        <w:rPr>
+          <w:sz w:val="24"/>
+          <w:szCs w:val="24"/>
+        </w:rPr>
+        <w:t>Result</w:t>
+      </w:r>
       <w:r>
         <w:rPr>
           <w:sz w:val="24"/>
@@ -156,6 +272,7 @@
       </w:r>
       <w:r>
         <w:rPr>
+          <w:noProof/>
           <w:sz w:val="24"/>
           <w:szCs w:val="24"/>
         </w:rPr>
@@ -175,7 +292,7 @@
                     <pic:cNvPicPr/>
                   </pic:nvPicPr>
                   <pic:blipFill>
-                    <a:blip r:embed="rId6"/>
+                    <a:blip r:embed="rId8"/>
                     <a:stretch>
                       <a:fillRect/>
                     </a:stretch>
@@ -205,6 +322,13 @@
       </w:pPr>
     </w:p>
     <w:p>
+      <w:pPr>
+        <w:rPr>
+          <w:b/>
+          <w:color w:val="FF0000"/>
+          <w:sz w:val="28"/>
+        </w:rPr>
+      </w:pPr>
       <w:r>
         <w:rPr>
           <w:b/>
@@ -231,14 +355,148 @@
       </w:r>
     </w:p>
     <w:p>
-      <w:pPr>
-        <w:rPr>
-          <w:noProof/>
-        </w:rPr>
-      </w:pPr>
-      <w:r>
-        <w:t>Before:</w:t>
-      </w:r>
+      <w:r>
+        <w:lastRenderedPageBreak/>
+        <w:drawing>
+          <wp:inline distT="0" distB="0" distL="0" distR="0" wp14:anchorId="745B5969" wp14:editId="6EE8AB0D">
+            <wp:extent cx="4353533" cy="2800741"/>
+            <wp:effectExtent l="0" t="0" r="9525" b="0"/>
+            <wp:docPr id="7" name="Picture 7"/>
+            <wp:cNvGraphicFramePr>
+              <a:graphicFrameLocks xmlns:a="http://schemas.openxmlformats.org/drawingml/2006/main" noChangeAspect="1"/>
+            </wp:cNvGraphicFramePr>
+            <a:graphic xmlns:a="http://schemas.openxmlformats.org/drawingml/2006/main">
+              <a:graphicData uri="http://schemas.openxmlformats.org/drawingml/2006/picture">
+                <pic:pic xmlns:pic="http://schemas.openxmlformats.org/drawingml/2006/picture">
+                  <pic:nvPicPr>
+                    <pic:cNvPr id="1" name=""/>
+                    <pic:cNvPicPr/>
+                  </pic:nvPicPr>
+                  <pic:blipFill>
+                    <a:blip r:embed="rId9"/>
+                    <a:stretch>
+                      <a:fillRect/>
+                    </a:stretch>
+                  </pic:blipFill>
+                  <pic:spPr>
+                    <a:xfrm>
+                      <a:off x="0" y="0"/>
+                      <a:ext cx="4353533" cy="2800741"/>
+                    </a:xfrm>
+                    <a:prstGeom prst="rect">
+                      <a:avLst/>
+                    </a:prstGeom>
+                  </pic:spPr>
+                </pic:pic>
+              </a:graphicData>
+            </a:graphic>
+          </wp:inline>
+        </w:drawing>
+      </w:r>
+    </w:p>
+    <w:p>
+      <w:r>
+        <w:t xml:space="preserve">Section 1: </w:t>
+      </w:r>
+    </w:p>
+    <w:p>
+      <w:r>
+        <w:drawing>
+          <wp:inline distT="0" distB="0" distL="0" distR="0" wp14:anchorId="7F8C3ABF" wp14:editId="75351875">
+            <wp:extent cx="4544059" cy="3629532"/>
+            <wp:effectExtent l="0" t="0" r="0" b="9525"/>
+            <wp:docPr id="8" name="Picture 8"/>
+            <wp:cNvGraphicFramePr>
+              <a:graphicFrameLocks xmlns:a="http://schemas.openxmlformats.org/drawingml/2006/main" noChangeAspect="1"/>
+            </wp:cNvGraphicFramePr>
+            <a:graphic xmlns:a="http://schemas.openxmlformats.org/drawingml/2006/main">
+              <a:graphicData uri="http://schemas.openxmlformats.org/drawingml/2006/picture">
+                <pic:pic xmlns:pic="http://schemas.openxmlformats.org/drawingml/2006/picture">
+                  <pic:nvPicPr>
+                    <pic:cNvPr id="1" name=""/>
+                    <pic:cNvPicPr/>
+                  </pic:nvPicPr>
+                  <pic:blipFill>
+                    <a:blip r:embed="rId10"/>
+                    <a:stretch>
+                      <a:fillRect/>
+                    </a:stretch>
+                  </pic:blipFill>
+                  <pic:spPr>
+                    <a:xfrm>
+                      <a:off x="0" y="0"/>
+                      <a:ext cx="4544059" cy="3629532"/>
+                    </a:xfrm>
+                    <a:prstGeom prst="rect">
+                      <a:avLst/>
+                    </a:prstGeom>
+                  </pic:spPr>
+                </pic:pic>
+              </a:graphicData>
+            </a:graphic>
+          </wp:inline>
+        </w:drawing>
+      </w:r>
+    </w:p>
+    <w:p>
+      <w:r>
+        <w:t>Section 2:</w:t>
+      </w:r>
+    </w:p>
+    <w:p>
+      <w:r>
+        <w:lastRenderedPageBreak/>
+        <w:drawing>
+          <wp:inline distT="0" distB="0" distL="0" distR="0" wp14:anchorId="553040CE" wp14:editId="3497A079">
+            <wp:extent cx="5943600" cy="2343785"/>
+            <wp:effectExtent l="0" t="0" r="0" b="0"/>
+            <wp:docPr id="9" name="Picture 9"/>
+            <wp:cNvGraphicFramePr>
+              <a:graphicFrameLocks xmlns:a="http://schemas.openxmlformats.org/drawingml/2006/main" noChangeAspect="1"/>
+            </wp:cNvGraphicFramePr>
+            <a:graphic xmlns:a="http://schemas.openxmlformats.org/drawingml/2006/main">
+              <a:graphicData uri="http://schemas.openxmlformats.org/drawingml/2006/picture">
+                <pic:pic xmlns:pic="http://schemas.openxmlformats.org/drawingml/2006/picture">
+                  <pic:nvPicPr>
+                    <pic:cNvPr id="1" name=""/>
+                    <pic:cNvPicPr/>
+                  </pic:nvPicPr>
+                  <pic:blipFill>
+                    <a:blip r:embed="rId11"/>
+                    <a:stretch>
+                      <a:fillRect/>
+                    </a:stretch>
+                  </pic:blipFill>
+                  <pic:spPr>
+                    <a:xfrm>
+                      <a:off x="0" y="0"/>
+                      <a:ext cx="5943600" cy="2343785"/>
+                    </a:xfrm>
+                    <a:prstGeom prst="rect">
+                      <a:avLst/>
+                    </a:prstGeom>
+                  </pic:spPr>
+                </pic:pic>
+              </a:graphicData>
+            </a:graphic>
+          </wp:inline>
+        </w:drawing>
+      </w:r>
+    </w:p>
+    <w:p>
+      <w:r>
+        <w:t>Before</w:t>
+      </w:r>
+      <w:r>
+        <w:t>:</w:t>
+      </w:r>
+    </w:p>
+    <w:p>
+      <w:pPr>
+        <w:rPr>
+          <w:noProof/>
+        </w:rPr>
+      </w:pPr>
       <w:r>
         <w:rPr>
           <w:noProof/>
@@ -250,43 +508,48 @@
           <w:noProof/>
         </w:rPr>
         <w:drawing>
-          <wp:inline distT="0" distB="0" distL="0" distR="0" wp14:anchorId="33246F86" wp14:editId="260E63B7">
-            <wp:extent cx="2514951" cy="1019317"/>
-            <wp:effectExtent l="0" t="0" r="0" b="9525"/>
-            <wp:docPr id="13" name="Picture 13"/>
-            <wp:cNvGraphicFramePr>
-              <a:graphicFrameLocks xmlns:a="http://schemas.openxmlformats.org/drawingml/2006/main" noChangeAspect="1"/>
-            </wp:cNvGraphicFramePr>
-            <a:graphic xmlns:a="http://schemas.openxmlformats.org/drawingml/2006/main">
-              <a:graphicData uri="http://schemas.openxmlformats.org/drawingml/2006/picture">
-                <pic:pic xmlns:pic="http://schemas.openxmlformats.org/drawingml/2006/picture">
-                  <pic:nvPicPr>
-                    <pic:cNvPr id="1" name=""/>
-                    <pic:cNvPicPr/>
-                  </pic:nvPicPr>
-                  <pic:blipFill>
-                    <a:blip r:embed="rId7"/>
-                    <a:stretch>
-                      <a:fillRect/>
-                    </a:stretch>
-                  </pic:blipFill>
-                  <pic:spPr>
-                    <a:xfrm>
-                      <a:off x="0" y="0"/>
-                      <a:ext cx="2514951" cy="1019317"/>
-                    </a:xfrm>
-                    <a:prstGeom prst="rect">
-                      <a:avLst/>
-                    </a:prstGeom>
-                  </pic:spPr>
-                </pic:pic>
-              </a:graphicData>
-            </a:graphic>
-          </wp:inline>
-        </w:drawing>
-      </w:r>
-    </w:p>
-    <w:p>
+          <wp:inline distT="0" distB="0" distL="0" distR="0" wp14:anchorId="1CB3D9D5" wp14:editId="5191E69C">
+            <wp:extent cx="2133898" cy="724001"/>
+            <wp:effectExtent l="0" t="0" r="0" b="0"/>
+            <wp:docPr id="25" name="Picture 25"/>
+            <wp:cNvGraphicFramePr>
+              <a:graphicFrameLocks xmlns:a="http://schemas.openxmlformats.org/drawingml/2006/main" noChangeAspect="1"/>
+            </wp:cNvGraphicFramePr>
+            <a:graphic xmlns:a="http://schemas.openxmlformats.org/drawingml/2006/main">
+              <a:graphicData uri="http://schemas.openxmlformats.org/drawingml/2006/picture">
+                <pic:pic xmlns:pic="http://schemas.openxmlformats.org/drawingml/2006/picture">
+                  <pic:nvPicPr>
+                    <pic:cNvPr id="1" name=""/>
+                    <pic:cNvPicPr/>
+                  </pic:nvPicPr>
+                  <pic:blipFill>
+                    <a:blip r:embed="rId12"/>
+                    <a:stretch>
+                      <a:fillRect/>
+                    </a:stretch>
+                  </pic:blipFill>
+                  <pic:spPr>
+                    <a:xfrm>
+                      <a:off x="0" y="0"/>
+                      <a:ext cx="2133898" cy="724001"/>
+                    </a:xfrm>
+                    <a:prstGeom prst="rect">
+                      <a:avLst/>
+                    </a:prstGeom>
+                  </pic:spPr>
+                </pic:pic>
+              </a:graphicData>
+            </a:graphic>
+          </wp:inline>
+        </w:drawing>
+      </w:r>
+    </w:p>
+    <w:p>
+      <w:pPr>
+        <w:rPr>
+          <w:noProof/>
+        </w:rPr>
+      </w:pPr>
       <w:r>
         <w:rPr>
           <w:noProof/>
@@ -297,46 +560,58 @@
         <w:rPr>
           <w:noProof/>
         </w:rPr>
-        <w:drawing>
-          <wp:inline distT="0" distB="0" distL="0" distR="0" wp14:anchorId="7DC90DAF" wp14:editId="2FA7EA37">
-            <wp:extent cx="1810003" cy="619211"/>
-            <wp:effectExtent l="0" t="0" r="0" b="0"/>
-            <wp:docPr id="12" name="Picture 12"/>
-            <wp:cNvGraphicFramePr>
-              <a:graphicFrameLocks xmlns:a="http://schemas.openxmlformats.org/drawingml/2006/main" noChangeAspect="1"/>
-            </wp:cNvGraphicFramePr>
-            <a:graphic xmlns:a="http://schemas.openxmlformats.org/drawingml/2006/main">
-              <a:graphicData uri="http://schemas.openxmlformats.org/drawingml/2006/picture">
-                <pic:pic xmlns:pic="http://schemas.openxmlformats.org/drawingml/2006/picture">
-                  <pic:nvPicPr>
-                    <pic:cNvPr id="1" name=""/>
-                    <pic:cNvPicPr/>
-                  </pic:nvPicPr>
-                  <pic:blipFill>
-                    <a:blip r:embed="rId8"/>
-                    <a:stretch>
-                      <a:fillRect/>
-                    </a:stretch>
-                  </pic:blipFill>
-                  <pic:spPr>
-                    <a:xfrm>
-                      <a:off x="0" y="0"/>
-                      <a:ext cx="1810003" cy="619211"/>
-                    </a:xfrm>
-                    <a:prstGeom prst="rect">
-                      <a:avLst/>
-                    </a:prstGeom>
-                  </pic:spPr>
-                </pic:pic>
-              </a:graphicData>
-            </a:graphic>
-          </wp:inline>
-        </w:drawing>
-      </w:r>
-    </w:p>
-    <w:p>
-      <w:r>
-        <w:lastRenderedPageBreak/>
+        <w:t>:</w:t>
+      </w:r>
+    </w:p>
+    <w:p>
+      <w:pPr>
+        <w:rPr>
+          <w:noProof/>
+        </w:rPr>
+      </w:pPr>
+      <w:r>
+        <w:rPr>
+          <w:noProof/>
+        </w:rPr>
+        <w:drawing>
+          <wp:inline distT="0" distB="0" distL="0" distR="0" wp14:anchorId="093A6017" wp14:editId="129DF398">
+            <wp:extent cx="1686160" cy="809738"/>
+            <wp:effectExtent l="0" t="0" r="9525" b="9525"/>
+            <wp:docPr id="23" name="Picture 23"/>
+            <wp:cNvGraphicFramePr>
+              <a:graphicFrameLocks xmlns:a="http://schemas.openxmlformats.org/drawingml/2006/main" noChangeAspect="1"/>
+            </wp:cNvGraphicFramePr>
+            <a:graphic xmlns:a="http://schemas.openxmlformats.org/drawingml/2006/main">
+              <a:graphicData uri="http://schemas.openxmlformats.org/drawingml/2006/picture">
+                <pic:pic xmlns:pic="http://schemas.openxmlformats.org/drawingml/2006/picture">
+                  <pic:nvPicPr>
+                    <pic:cNvPr id="1" name=""/>
+                    <pic:cNvPicPr/>
+                  </pic:nvPicPr>
+                  <pic:blipFill>
+                    <a:blip r:embed="rId13"/>
+                    <a:stretch>
+                      <a:fillRect/>
+                    </a:stretch>
+                  </pic:blipFill>
+                  <pic:spPr>
+                    <a:xfrm>
+                      <a:off x="0" y="0"/>
+                      <a:ext cx="1686160" cy="809738"/>
+                    </a:xfrm>
+                    <a:prstGeom prst="rect">
+                      <a:avLst/>
+                    </a:prstGeom>
+                  </pic:spPr>
+                </pic:pic>
+              </a:graphicData>
+            </a:graphic>
+          </wp:inline>
+        </w:drawing>
+      </w:r>
+    </w:p>
+    <w:p>
+      <w:r>
         <w:t xml:space="preserve">Because when section 1 run but immediately rollback so the balance </w:t>
       </w:r>
       <w:proofErr w:type="gramStart"/>
@@ -351,6 +626,9 @@
     <w:p/>
     <w:p>
       <w:r>
+        <w:rPr>
+          <w:noProof/>
+        </w:rPr>
         <w:drawing>
           <wp:inline distT="0" distB="0" distL="0" distR="0" wp14:anchorId="7B21DB0F" wp14:editId="7F0EC5AC">
             <wp:extent cx="5943600" cy="199390"/>
@@ -367,7 +645,7 @@
                     <pic:cNvPicPr/>
                   </pic:nvPicPr>
                   <pic:blipFill>
-                    <a:blip r:embed="rId9"/>
+                    <a:blip r:embed="rId14"/>
                     <a:stretch>
                       <a:fillRect/>
                     </a:stretch>
@@ -391,108 +669,109 @@
     <w:p>
       <w:r>
         <w:drawing>
-          <wp:inline distT="0" distB="0" distL="0" distR="0" wp14:anchorId="5B8F9E92" wp14:editId="7B948D28">
-            <wp:extent cx="4210638" cy="1533739"/>
+          <wp:inline distT="0" distB="0" distL="0" distR="0" wp14:anchorId="4A7344F5" wp14:editId="3BB75848">
+            <wp:extent cx="3943900" cy="1895740"/>
             <wp:effectExtent l="0" t="0" r="0" b="9525"/>
-            <wp:docPr id="14" name="Picture 14"/>
-            <wp:cNvGraphicFramePr>
-              <a:graphicFrameLocks xmlns:a="http://schemas.openxmlformats.org/drawingml/2006/main" noChangeAspect="1"/>
-            </wp:cNvGraphicFramePr>
-            <a:graphic xmlns:a="http://schemas.openxmlformats.org/drawingml/2006/main">
-              <a:graphicData uri="http://schemas.openxmlformats.org/drawingml/2006/picture">
-                <pic:pic xmlns:pic="http://schemas.openxmlformats.org/drawingml/2006/picture">
-                  <pic:nvPicPr>
-                    <pic:cNvPr id="1" name=""/>
-                    <pic:cNvPicPr/>
-                  </pic:nvPicPr>
-                  <pic:blipFill>
-                    <a:blip r:embed="rId10"/>
-                    <a:stretch>
-                      <a:fillRect/>
-                    </a:stretch>
-                  </pic:blipFill>
-                  <pic:spPr>
-                    <a:xfrm>
-                      <a:off x="0" y="0"/>
-                      <a:ext cx="4210638" cy="1533739"/>
-                    </a:xfrm>
-                    <a:prstGeom prst="rect">
-                      <a:avLst/>
-                    </a:prstGeom>
-                  </pic:spPr>
-                </pic:pic>
-              </a:graphicData>
-            </a:graphic>
-          </wp:inline>
-        </w:drawing>
-      </w:r>
-    </w:p>
-    <w:p>
-      <w:r>
-        <w:drawing>
-          <wp:inline distT="0" distB="0" distL="0" distR="0" wp14:anchorId="291DC49B" wp14:editId="4F0DB8ED">
-            <wp:extent cx="4001058" cy="933580"/>
-            <wp:effectExtent l="0" t="0" r="0" b="0"/>
-            <wp:docPr id="15" name="Picture 15"/>
-            <wp:cNvGraphicFramePr>
-              <a:graphicFrameLocks xmlns:a="http://schemas.openxmlformats.org/drawingml/2006/main" noChangeAspect="1"/>
-            </wp:cNvGraphicFramePr>
-            <a:graphic xmlns:a="http://schemas.openxmlformats.org/drawingml/2006/main">
-              <a:graphicData uri="http://schemas.openxmlformats.org/drawingml/2006/picture">
-                <pic:pic xmlns:pic="http://schemas.openxmlformats.org/drawingml/2006/picture">
-                  <pic:nvPicPr>
-                    <pic:cNvPr id="1" name=""/>
-                    <pic:cNvPicPr/>
-                  </pic:nvPicPr>
-                  <pic:blipFill>
-                    <a:blip r:embed="rId11"/>
-                    <a:stretch>
-                      <a:fillRect/>
-                    </a:stretch>
-                  </pic:blipFill>
-                  <pic:spPr>
-                    <a:xfrm>
-                      <a:off x="0" y="0"/>
-                      <a:ext cx="4001058" cy="933580"/>
-                    </a:xfrm>
-                    <a:prstGeom prst="rect">
-                      <a:avLst/>
-                    </a:prstGeom>
-                  </pic:spPr>
-                </pic:pic>
-              </a:graphicData>
-            </a:graphic>
-          </wp:inline>
-        </w:drawing>
-      </w:r>
-    </w:p>
-    <w:p>
-      <w:r>
-        <w:drawing>
-          <wp:inline distT="0" distB="0" distL="0" distR="0" wp14:anchorId="3C33B165" wp14:editId="75288910">
-            <wp:extent cx="2086266" cy="600159"/>
-            <wp:effectExtent l="0" t="0" r="0" b="9525"/>
-            <wp:docPr id="16" name="Picture 16"/>
-            <wp:cNvGraphicFramePr>
-              <a:graphicFrameLocks xmlns:a="http://schemas.openxmlformats.org/drawingml/2006/main" noChangeAspect="1"/>
-            </wp:cNvGraphicFramePr>
-            <a:graphic xmlns:a="http://schemas.openxmlformats.org/drawingml/2006/main">
-              <a:graphicData uri="http://schemas.openxmlformats.org/drawingml/2006/picture">
-                <pic:pic xmlns:pic="http://schemas.openxmlformats.org/drawingml/2006/picture">
-                  <pic:nvPicPr>
-                    <pic:cNvPr id="1" name=""/>
-                    <pic:cNvPicPr/>
-                  </pic:nvPicPr>
-                  <pic:blipFill>
-                    <a:blip r:embed="rId12"/>
-                    <a:stretch>
-                      <a:fillRect/>
-                    </a:stretch>
-                  </pic:blipFill>
-                  <pic:spPr>
-                    <a:xfrm>
-                      <a:off x="0" y="0"/>
-                      <a:ext cx="2086266" cy="600159"/>
+            <wp:docPr id="10" name="Picture 10"/>
+            <wp:cNvGraphicFramePr>
+              <a:graphicFrameLocks xmlns:a="http://schemas.openxmlformats.org/drawingml/2006/main" noChangeAspect="1"/>
+            </wp:cNvGraphicFramePr>
+            <a:graphic xmlns:a="http://schemas.openxmlformats.org/drawingml/2006/main">
+              <a:graphicData uri="http://schemas.openxmlformats.org/drawingml/2006/picture">
+                <pic:pic xmlns:pic="http://schemas.openxmlformats.org/drawingml/2006/picture">
+                  <pic:nvPicPr>
+                    <pic:cNvPr id="1" name=""/>
+                    <pic:cNvPicPr/>
+                  </pic:nvPicPr>
+                  <pic:blipFill>
+                    <a:blip r:embed="rId15"/>
+                    <a:stretch>
+                      <a:fillRect/>
+                    </a:stretch>
+                  </pic:blipFill>
+                  <pic:spPr>
+                    <a:xfrm>
+                      <a:off x="0" y="0"/>
+                      <a:ext cx="3943900" cy="1895740"/>
+                    </a:xfrm>
+                    <a:prstGeom prst="rect">
+                      <a:avLst/>
+                    </a:prstGeom>
+                  </pic:spPr>
+                </pic:pic>
+              </a:graphicData>
+            </a:graphic>
+          </wp:inline>
+        </w:drawing>
+      </w:r>
+    </w:p>
+    <w:p>
+      <w:r>
+        <w:lastRenderedPageBreak/>
+        <w:drawing>
+          <wp:inline distT="0" distB="0" distL="0" distR="0" wp14:anchorId="44A1446E" wp14:editId="76992BBA">
+            <wp:extent cx="4067743" cy="933580"/>
+            <wp:effectExtent l="0" t="0" r="9525" b="0"/>
+            <wp:docPr id="11" name="Picture 11"/>
+            <wp:cNvGraphicFramePr>
+              <a:graphicFrameLocks xmlns:a="http://schemas.openxmlformats.org/drawingml/2006/main" noChangeAspect="1"/>
+            </wp:cNvGraphicFramePr>
+            <a:graphic xmlns:a="http://schemas.openxmlformats.org/drawingml/2006/main">
+              <a:graphicData uri="http://schemas.openxmlformats.org/drawingml/2006/picture">
+                <pic:pic xmlns:pic="http://schemas.openxmlformats.org/drawingml/2006/picture">
+                  <pic:nvPicPr>
+                    <pic:cNvPr id="1" name=""/>
+                    <pic:cNvPicPr/>
+                  </pic:nvPicPr>
+                  <pic:blipFill>
+                    <a:blip r:embed="rId16"/>
+                    <a:stretch>
+                      <a:fillRect/>
+                    </a:stretch>
+                  </pic:blipFill>
+                  <pic:spPr>
+                    <a:xfrm>
+                      <a:off x="0" y="0"/>
+                      <a:ext cx="4067743" cy="933580"/>
+                    </a:xfrm>
+                    <a:prstGeom prst="rect">
+                      <a:avLst/>
+                    </a:prstGeom>
+                  </pic:spPr>
+                </pic:pic>
+              </a:graphicData>
+            </a:graphic>
+          </wp:inline>
+        </w:drawing>
+      </w:r>
+    </w:p>
+    <w:p>
+      <w:r>
+        <w:drawing>
+          <wp:inline distT="0" distB="0" distL="0" distR="0" wp14:anchorId="161EA56D" wp14:editId="5EDB2BA2">
+            <wp:extent cx="1686160" cy="809738"/>
+            <wp:effectExtent l="0" t="0" r="9525" b="9525"/>
+            <wp:docPr id="20" name="Picture 20"/>
+            <wp:cNvGraphicFramePr>
+              <a:graphicFrameLocks xmlns:a="http://schemas.openxmlformats.org/drawingml/2006/main" noChangeAspect="1"/>
+            </wp:cNvGraphicFramePr>
+            <a:graphic xmlns:a="http://schemas.openxmlformats.org/drawingml/2006/main">
+              <a:graphicData uri="http://schemas.openxmlformats.org/drawingml/2006/picture">
+                <pic:pic xmlns:pic="http://schemas.openxmlformats.org/drawingml/2006/picture">
+                  <pic:nvPicPr>
+                    <pic:cNvPr id="1" name=""/>
+                    <pic:cNvPicPr/>
+                  </pic:nvPicPr>
+                  <pic:blipFill>
+                    <a:blip r:embed="rId13"/>
+                    <a:stretch>
+                      <a:fillRect/>
+                    </a:stretch>
+                  </pic:blipFill>
+                  <pic:spPr>
+                    <a:xfrm>
+                      <a:off x="0" y="0"/>
+                      <a:ext cx="1686160" cy="809738"/>
                     </a:xfrm>
                     <a:prstGeom prst="rect">
                       <a:avLst/>
@@ -542,31 +821,34 @@
         <w:t xml:space="preserve"> </w:t>
       </w:r>
       <w:r>
-        <w:drawing>
-          <wp:inline distT="0" distB="0" distL="0" distR="0" wp14:anchorId="4D2E40C5" wp14:editId="344971E1">
-            <wp:extent cx="4210638" cy="1114581"/>
+        <w:rPr>
+          <w:noProof/>
+        </w:rPr>
+        <w:drawing>
+          <wp:inline distT="0" distB="0" distL="0" distR="0" wp14:anchorId="7FF8B0BC" wp14:editId="6A270337">
+            <wp:extent cx="4553585" cy="1152686"/>
             <wp:effectExtent l="0" t="0" r="0" b="9525"/>
-            <wp:docPr id="18" name="Picture 18"/>
-            <wp:cNvGraphicFramePr>
-              <a:graphicFrameLocks xmlns:a="http://schemas.openxmlformats.org/drawingml/2006/main" noChangeAspect="1"/>
-            </wp:cNvGraphicFramePr>
-            <a:graphic xmlns:a="http://schemas.openxmlformats.org/drawingml/2006/main">
-              <a:graphicData uri="http://schemas.openxmlformats.org/drawingml/2006/picture">
-                <pic:pic xmlns:pic="http://schemas.openxmlformats.org/drawingml/2006/picture">
-                  <pic:nvPicPr>
-                    <pic:cNvPr id="1" name=""/>
-                    <pic:cNvPicPr/>
-                  </pic:nvPicPr>
-                  <pic:blipFill>
-                    <a:blip r:embed="rId13"/>
-                    <a:stretch>
-                      <a:fillRect/>
-                    </a:stretch>
-                  </pic:blipFill>
-                  <pic:spPr>
-                    <a:xfrm>
-                      <a:off x="0" y="0"/>
-                      <a:ext cx="4210638" cy="1114581"/>
+            <wp:docPr id="30" name="Picture 30"/>
+            <wp:cNvGraphicFramePr>
+              <a:graphicFrameLocks xmlns:a="http://schemas.openxmlformats.org/drawingml/2006/main" noChangeAspect="1"/>
+            </wp:cNvGraphicFramePr>
+            <a:graphic xmlns:a="http://schemas.openxmlformats.org/drawingml/2006/main">
+              <a:graphicData uri="http://schemas.openxmlformats.org/drawingml/2006/picture">
+                <pic:pic xmlns:pic="http://schemas.openxmlformats.org/drawingml/2006/picture">
+                  <pic:nvPicPr>
+                    <pic:cNvPr id="1" name=""/>
+                    <pic:cNvPicPr/>
+                  </pic:nvPicPr>
+                  <pic:blipFill>
+                    <a:blip r:embed="rId17"/>
+                    <a:stretch>
+                      <a:fillRect/>
+                    </a:stretch>
+                  </pic:blipFill>
+                  <pic:spPr>
+                    <a:xfrm>
+                      <a:off x="0" y="0"/>
+                      <a:ext cx="4553585" cy="1152686"/>
                     </a:xfrm>
                     <a:prstGeom prst="rect">
                       <a:avLst/>
@@ -602,40 +884,57 @@
           <w:noProof/>
         </w:rPr>
         <w:drawing>
-          <wp:inline distT="0" distB="0" distL="0" distR="0" wp14:anchorId="683EDE13" wp14:editId="28FC8083">
-            <wp:extent cx="5943600" cy="851535"/>
-            <wp:effectExtent l="0" t="0" r="0" b="5715"/>
-            <wp:docPr id="19" name="Picture 19"/>
-            <wp:cNvGraphicFramePr>
-              <a:graphicFrameLocks xmlns:a="http://schemas.openxmlformats.org/drawingml/2006/main" noChangeAspect="1"/>
-            </wp:cNvGraphicFramePr>
-            <a:graphic xmlns:a="http://schemas.openxmlformats.org/drawingml/2006/main">
-              <a:graphicData uri="http://schemas.openxmlformats.org/drawingml/2006/picture">
-                <pic:pic xmlns:pic="http://schemas.openxmlformats.org/drawingml/2006/picture">
-                  <pic:nvPicPr>
-                    <pic:cNvPr id="1" name=""/>
-                    <pic:cNvPicPr/>
-                  </pic:nvPicPr>
-                  <pic:blipFill>
-                    <a:blip r:embed="rId14"/>
-                    <a:stretch>
-                      <a:fillRect/>
-                    </a:stretch>
-                  </pic:blipFill>
-                  <pic:spPr>
-                    <a:xfrm>
-                      <a:off x="0" y="0"/>
-                      <a:ext cx="5943600" cy="851535"/>
-                    </a:xfrm>
-                    <a:prstGeom prst="rect">
-                      <a:avLst/>
-                    </a:prstGeom>
-                  </pic:spPr>
-                </pic:pic>
-              </a:graphicData>
-            </a:graphic>
-          </wp:inline>
-        </w:drawing>
+          <wp:inline distT="0" distB="0" distL="0" distR="0" wp14:anchorId="2753CEAA" wp14:editId="4E67427B">
+            <wp:extent cx="5943600" cy="873125"/>
+            <wp:effectExtent l="0" t="0" r="0" b="3175"/>
+            <wp:docPr id="31" name="Picture 31"/>
+            <wp:cNvGraphicFramePr>
+              <a:graphicFrameLocks xmlns:a="http://schemas.openxmlformats.org/drawingml/2006/main" noChangeAspect="1"/>
+            </wp:cNvGraphicFramePr>
+            <a:graphic xmlns:a="http://schemas.openxmlformats.org/drawingml/2006/main">
+              <a:graphicData uri="http://schemas.openxmlformats.org/drawingml/2006/picture">
+                <pic:pic xmlns:pic="http://schemas.openxmlformats.org/drawingml/2006/picture">
+                  <pic:nvPicPr>
+                    <pic:cNvPr id="1" name=""/>
+                    <pic:cNvPicPr/>
+                  </pic:nvPicPr>
+                  <pic:blipFill>
+                    <a:blip r:embed="rId18"/>
+                    <a:stretch>
+                      <a:fillRect/>
+                    </a:stretch>
+                  </pic:blipFill>
+                  <pic:spPr>
+                    <a:xfrm>
+                      <a:off x="0" y="0"/>
+                      <a:ext cx="5943600" cy="873125"/>
+                    </a:xfrm>
+                    <a:prstGeom prst="rect">
+                      <a:avLst/>
+                    </a:prstGeom>
+                  </pic:spPr>
+                </pic:pic>
+              </a:graphicData>
+            </a:graphic>
+          </wp:inline>
+        </w:drawing>
+      </w:r>
+    </w:p>
+    <w:p>
+      <w:pPr>
+        <w:rPr>
+          <w:noProof/>
+          <w:sz w:val="24"/>
+          <w:szCs w:val="24"/>
+        </w:rPr>
+      </w:pPr>
+      <w:r>
+        <w:rPr>
+          <w:noProof/>
+          <w:sz w:val="24"/>
+          <w:szCs w:val="24"/>
+        </w:rPr>
+        <w:t>Before:</w:t>
       </w:r>
     </w:p>
     <w:p>
@@ -652,40 +951,55 @@
         </w:rPr>
         <w:lastRenderedPageBreak/>
         <w:drawing>
-          <wp:inline distT="0" distB="0" distL="0" distR="0" wp14:anchorId="58661AAE" wp14:editId="56BF1375">
-            <wp:extent cx="1867161" cy="714475"/>
-            <wp:effectExtent l="0" t="0" r="0" b="9525"/>
-            <wp:docPr id="17" name="Picture 17"/>
-            <wp:cNvGraphicFramePr>
-              <a:graphicFrameLocks xmlns:a="http://schemas.openxmlformats.org/drawingml/2006/main" noChangeAspect="1"/>
-            </wp:cNvGraphicFramePr>
-            <a:graphic xmlns:a="http://schemas.openxmlformats.org/drawingml/2006/main">
-              <a:graphicData uri="http://schemas.openxmlformats.org/drawingml/2006/picture">
-                <pic:pic xmlns:pic="http://schemas.openxmlformats.org/drawingml/2006/picture">
-                  <pic:nvPicPr>
-                    <pic:cNvPr id="1" name=""/>
-                    <pic:cNvPicPr/>
-                  </pic:nvPicPr>
-                  <pic:blipFill>
-                    <a:blip r:embed="rId15"/>
-                    <a:stretch>
-                      <a:fillRect/>
-                    </a:stretch>
-                  </pic:blipFill>
-                  <pic:spPr>
-                    <a:xfrm>
-                      <a:off x="0" y="0"/>
-                      <a:ext cx="1867161" cy="714475"/>
-                    </a:xfrm>
-                    <a:prstGeom prst="rect">
-                      <a:avLst/>
-                    </a:prstGeom>
-                  </pic:spPr>
-                </pic:pic>
-              </a:graphicData>
-            </a:graphic>
-          </wp:inline>
-        </w:drawing>
+          <wp:inline distT="0" distB="0" distL="0" distR="0" wp14:anchorId="618E3616" wp14:editId="6DC90216">
+            <wp:extent cx="4677428" cy="2619741"/>
+            <wp:effectExtent l="0" t="0" r="8890" b="9525"/>
+            <wp:docPr id="27" name="Picture 27"/>
+            <wp:cNvGraphicFramePr>
+              <a:graphicFrameLocks xmlns:a="http://schemas.openxmlformats.org/drawingml/2006/main" noChangeAspect="1"/>
+            </wp:cNvGraphicFramePr>
+            <a:graphic xmlns:a="http://schemas.openxmlformats.org/drawingml/2006/main">
+              <a:graphicData uri="http://schemas.openxmlformats.org/drawingml/2006/picture">
+                <pic:pic xmlns:pic="http://schemas.openxmlformats.org/drawingml/2006/picture">
+                  <pic:nvPicPr>
+                    <pic:cNvPr id="1" name=""/>
+                    <pic:cNvPicPr/>
+                  </pic:nvPicPr>
+                  <pic:blipFill>
+                    <a:blip r:embed="rId19"/>
+                    <a:stretch>
+                      <a:fillRect/>
+                    </a:stretch>
+                  </pic:blipFill>
+                  <pic:spPr>
+                    <a:xfrm>
+                      <a:off x="0" y="0"/>
+                      <a:ext cx="4677428" cy="2619741"/>
+                    </a:xfrm>
+                    <a:prstGeom prst="rect">
+                      <a:avLst/>
+                    </a:prstGeom>
+                  </pic:spPr>
+                </pic:pic>
+              </a:graphicData>
+            </a:graphic>
+          </wp:inline>
+        </w:drawing>
+      </w:r>
+    </w:p>
+    <w:p>
+      <w:pPr>
+        <w:rPr>
+          <w:sz w:val="24"/>
+          <w:szCs w:val="24"/>
+        </w:rPr>
+      </w:pPr>
+      <w:r>
+        <w:rPr>
+          <w:sz w:val="24"/>
+          <w:szCs w:val="24"/>
+        </w:rPr>
+        <w:t>After:</w:t>
       </w:r>
     </w:p>
     <w:p>
@@ -730,6 +1044,7 @@
       </w:pPr>
       <w:r>
         <w:rPr>
+          <w:noProof/>
           <w:sz w:val="24"/>
           <w:szCs w:val="24"/>
         </w:rPr>
@@ -749,7 +1064,7 @@
                     <pic:cNvPicPr/>
                   </pic:nvPicPr>
                   <pic:blipFill>
-                    <a:blip r:embed="rId16"/>
+                    <a:blip r:embed="rId20"/>
                     <a:stretch>
                       <a:fillRect/>
                     </a:stretch>
@@ -787,6 +1102,7 @@
       </w:pPr>
       <w:r>
         <w:rPr>
+          <w:noProof/>
           <w:sz w:val="24"/>
           <w:szCs w:val="24"/>
         </w:rPr>
@@ -807,7 +1123,7 @@
                     <pic:cNvPicPr/>
                   </pic:nvPicPr>
                   <pic:blipFill>
-                    <a:blip r:embed="rId17"/>
+                    <a:blip r:embed="rId21"/>
                     <a:stretch>
                       <a:fillRect/>
                     </a:stretch>
@@ -852,6 +1168,7 @@
       </w:pPr>
       <w:r>
         <w:rPr>
+          <w:noProof/>
           <w:sz w:val="24"/>
           <w:szCs w:val="24"/>
         </w:rPr>
@@ -871,7 +1188,7 @@
                     <pic:cNvPicPr/>
                   </pic:nvPicPr>
                   <pic:blipFill>
-                    <a:blip r:embed="rId18"/>
+                    <a:blip r:embed="rId22"/>
                     <a:stretch>
                       <a:fillRect/>
                     </a:stretch>
@@ -948,6 +1265,7 @@
       </w:r>
       <w:r>
         <w:rPr>
+          <w:noProof/>
           <w:sz w:val="24"/>
           <w:szCs w:val="24"/>
         </w:rPr>
@@ -967,7 +1285,7 @@
                     <pic:cNvPicPr/>
                   </pic:nvPicPr>
                   <pic:blipFill>
-                    <a:blip r:embed="rId19"/>
+                    <a:blip r:embed="rId23"/>
                     <a:stretch>
                       <a:fillRect/>
                     </a:stretch>
@@ -1058,31 +1376,131 @@
           <w:sz w:val="24"/>
           <w:szCs w:val="24"/>
         </w:rPr>
-        <w:drawing>
-          <wp:inline distT="0" distB="0" distL="0" distR="0" wp14:anchorId="1CE33C57" wp14:editId="47562CF0">
-            <wp:extent cx="2572109" cy="1019317"/>
+        <w:lastRenderedPageBreak/>
+        <w:drawing>
+          <wp:inline distT="0" distB="0" distL="0" distR="0" wp14:anchorId="0344FE4C" wp14:editId="64B7A580">
+            <wp:extent cx="4420217" cy="3629532"/>
             <wp:effectExtent l="0" t="0" r="0" b="9525"/>
-            <wp:docPr id="29" name="Picture 29"/>
-            <wp:cNvGraphicFramePr>
-              <a:graphicFrameLocks xmlns:a="http://schemas.openxmlformats.org/drawingml/2006/main" noChangeAspect="1"/>
-            </wp:cNvGraphicFramePr>
-            <a:graphic xmlns:a="http://schemas.openxmlformats.org/drawingml/2006/main">
-              <a:graphicData uri="http://schemas.openxmlformats.org/drawingml/2006/picture">
-                <pic:pic xmlns:pic="http://schemas.openxmlformats.org/drawingml/2006/picture">
-                  <pic:nvPicPr>
-                    <pic:cNvPr id="1" name=""/>
-                    <pic:cNvPicPr/>
-                  </pic:nvPicPr>
-                  <pic:blipFill>
-                    <a:blip r:embed="rId20"/>
-                    <a:stretch>
-                      <a:fillRect/>
-                    </a:stretch>
-                  </pic:blipFill>
-                  <pic:spPr>
-                    <a:xfrm>
-                      <a:off x="0" y="0"/>
-                      <a:ext cx="2572109" cy="1019317"/>
+            <wp:docPr id="32" name="Picture 32"/>
+            <wp:cNvGraphicFramePr>
+              <a:graphicFrameLocks xmlns:a="http://schemas.openxmlformats.org/drawingml/2006/main" noChangeAspect="1"/>
+            </wp:cNvGraphicFramePr>
+            <a:graphic xmlns:a="http://schemas.openxmlformats.org/drawingml/2006/main">
+              <a:graphicData uri="http://schemas.openxmlformats.org/drawingml/2006/picture">
+                <pic:pic xmlns:pic="http://schemas.openxmlformats.org/drawingml/2006/picture">
+                  <pic:nvPicPr>
+                    <pic:cNvPr id="1" name=""/>
+                    <pic:cNvPicPr/>
+                  </pic:nvPicPr>
+                  <pic:blipFill>
+                    <a:blip r:embed="rId24"/>
+                    <a:stretch>
+                      <a:fillRect/>
+                    </a:stretch>
+                  </pic:blipFill>
+                  <pic:spPr>
+                    <a:xfrm>
+                      <a:off x="0" y="0"/>
+                      <a:ext cx="4420217" cy="3629532"/>
+                    </a:xfrm>
+                    <a:prstGeom prst="rect">
+                      <a:avLst/>
+                    </a:prstGeom>
+                  </pic:spPr>
+                </pic:pic>
+              </a:graphicData>
+            </a:graphic>
+          </wp:inline>
+        </w:drawing>
+      </w:r>
+    </w:p>
+    <w:p>
+      <w:pPr>
+        <w:rPr>
+          <w:sz w:val="24"/>
+          <w:szCs w:val="24"/>
+        </w:rPr>
+      </w:pPr>
+      <w:r>
+        <w:rPr>
+          <w:sz w:val="24"/>
+          <w:szCs w:val="24"/>
+        </w:rPr>
+        <w:drawing>
+          <wp:inline distT="0" distB="0" distL="0" distR="0" wp14:anchorId="2DB0592F" wp14:editId="02A3B627">
+            <wp:extent cx="4201111" cy="3772426"/>
+            <wp:effectExtent l="0" t="0" r="9525" b="0"/>
+            <wp:docPr id="34" name="Picture 34"/>
+            <wp:cNvGraphicFramePr>
+              <a:graphicFrameLocks xmlns:a="http://schemas.openxmlformats.org/drawingml/2006/main" noChangeAspect="1"/>
+            </wp:cNvGraphicFramePr>
+            <a:graphic xmlns:a="http://schemas.openxmlformats.org/drawingml/2006/main">
+              <a:graphicData uri="http://schemas.openxmlformats.org/drawingml/2006/picture">
+                <pic:pic xmlns:pic="http://schemas.openxmlformats.org/drawingml/2006/picture">
+                  <pic:nvPicPr>
+                    <pic:cNvPr id="1" name=""/>
+                    <pic:cNvPicPr/>
+                  </pic:nvPicPr>
+                  <pic:blipFill>
+                    <a:blip r:embed="rId25"/>
+                    <a:stretch>
+                      <a:fillRect/>
+                    </a:stretch>
+                  </pic:blipFill>
+                  <pic:spPr>
+                    <a:xfrm>
+                      <a:off x="0" y="0"/>
+                      <a:ext cx="4201111" cy="3772426"/>
+                    </a:xfrm>
+                    <a:prstGeom prst="rect">
+                      <a:avLst/>
+                    </a:prstGeom>
+                  </pic:spPr>
+                </pic:pic>
+              </a:graphicData>
+            </a:graphic>
+          </wp:inline>
+        </w:drawing>
+      </w:r>
+    </w:p>
+    <w:p>
+      <w:pPr>
+        <w:rPr>
+          <w:sz w:val="24"/>
+          <w:szCs w:val="24"/>
+        </w:rPr>
+      </w:pPr>
+      <w:r>
+        <w:rPr>
+          <w:sz w:val="24"/>
+          <w:szCs w:val="24"/>
+        </w:rPr>
+        <w:lastRenderedPageBreak/>
+        <w:drawing>
+          <wp:inline distT="0" distB="0" distL="0" distR="0" wp14:anchorId="274D87A0" wp14:editId="3BB451D9">
+            <wp:extent cx="3867690" cy="1105054"/>
+            <wp:effectExtent l="0" t="0" r="0" b="0"/>
+            <wp:docPr id="35" name="Picture 35"/>
+            <wp:cNvGraphicFramePr>
+              <a:graphicFrameLocks xmlns:a="http://schemas.openxmlformats.org/drawingml/2006/main" noChangeAspect="1"/>
+            </wp:cNvGraphicFramePr>
+            <a:graphic xmlns:a="http://schemas.openxmlformats.org/drawingml/2006/main">
+              <a:graphicData uri="http://schemas.openxmlformats.org/drawingml/2006/picture">
+                <pic:pic xmlns:pic="http://schemas.openxmlformats.org/drawingml/2006/picture">
+                  <pic:nvPicPr>
+                    <pic:cNvPr id="1" name=""/>
+                    <pic:cNvPicPr/>
+                  </pic:nvPicPr>
+                  <pic:blipFill>
+                    <a:blip r:embed="rId26"/>
+                    <a:stretch>
+                      <a:fillRect/>
+                    </a:stretch>
+                  </pic:blipFill>
+                  <pic:spPr>
+                    <a:xfrm>
+                      <a:off x="0" y="0"/>
+                      <a:ext cx="3867690" cy="1105054"/>
                     </a:xfrm>
                     <a:prstGeom prst="rect">
                       <a:avLst/>
@@ -1122,68 +1540,294 @@
           <w:sz w:val="24"/>
           <w:szCs w:val="24"/>
         </w:rPr>
+        <w:drawing>
+          <wp:inline distT="0" distB="0" distL="0" distR="0" wp14:anchorId="3A15BC10" wp14:editId="62287CF4">
+            <wp:extent cx="1991003" cy="1009791"/>
+            <wp:effectExtent l="0" t="0" r="9525" b="0"/>
+            <wp:docPr id="36" name="Picture 36"/>
+            <wp:cNvGraphicFramePr>
+              <a:graphicFrameLocks xmlns:a="http://schemas.openxmlformats.org/drawingml/2006/main" noChangeAspect="1"/>
+            </wp:cNvGraphicFramePr>
+            <a:graphic xmlns:a="http://schemas.openxmlformats.org/drawingml/2006/main">
+              <a:graphicData uri="http://schemas.openxmlformats.org/drawingml/2006/picture">
+                <pic:pic xmlns:pic="http://schemas.openxmlformats.org/drawingml/2006/picture">
+                  <pic:nvPicPr>
+                    <pic:cNvPr id="1" name=""/>
+                    <pic:cNvPicPr/>
+                  </pic:nvPicPr>
+                  <pic:blipFill>
+                    <a:blip r:embed="rId27"/>
+                    <a:stretch>
+                      <a:fillRect/>
+                    </a:stretch>
+                  </pic:blipFill>
+                  <pic:spPr>
+                    <a:xfrm>
+                      <a:off x="0" y="0"/>
+                      <a:ext cx="1991003" cy="1009791"/>
+                    </a:xfrm>
+                    <a:prstGeom prst="rect">
+                      <a:avLst/>
+                    </a:prstGeom>
+                  </pic:spPr>
+                </pic:pic>
+              </a:graphicData>
+            </a:graphic>
+          </wp:inline>
+        </w:drawing>
+      </w:r>
+    </w:p>
+    <w:p>
+      <w:pPr>
+        <w:rPr>
+          <w:sz w:val="24"/>
+          <w:szCs w:val="24"/>
+        </w:rPr>
+      </w:pPr>
+    </w:p>
+    <w:p>
+      <w:pPr>
+        <w:rPr>
+          <w:sz w:val="24"/>
+          <w:szCs w:val="24"/>
+        </w:rPr>
+      </w:pPr>
+      <w:r>
+        <w:rPr>
+          <w:sz w:val="24"/>
+          <w:szCs w:val="24"/>
+        </w:rPr>
+        <w:t>Question 4</w:t>
+      </w:r>
+    </w:p>
+    <w:p>
+      <w:pPr>
+        <w:rPr>
+          <w:sz w:val="24"/>
+          <w:szCs w:val="24"/>
+        </w:rPr>
+      </w:pPr>
+      <w:r>
+        <w:rPr>
+          <w:sz w:val="24"/>
+          <w:szCs w:val="24"/>
+        </w:rPr>
+        <w:drawing>
+          <wp:inline distT="0" distB="0" distL="0" distR="0" wp14:anchorId="5CAA81D1" wp14:editId="19CDCB72">
+            <wp:extent cx="5553850" cy="3477110"/>
+            <wp:effectExtent l="0" t="0" r="8890" b="9525"/>
+            <wp:docPr id="39" name="Picture 39"/>
+            <wp:cNvGraphicFramePr>
+              <a:graphicFrameLocks xmlns:a="http://schemas.openxmlformats.org/drawingml/2006/main" noChangeAspect="1"/>
+            </wp:cNvGraphicFramePr>
+            <a:graphic xmlns:a="http://schemas.openxmlformats.org/drawingml/2006/main">
+              <a:graphicData uri="http://schemas.openxmlformats.org/drawingml/2006/picture">
+                <pic:pic xmlns:pic="http://schemas.openxmlformats.org/drawingml/2006/picture">
+                  <pic:nvPicPr>
+                    <pic:cNvPr id="1" name=""/>
+                    <pic:cNvPicPr/>
+                  </pic:nvPicPr>
+                  <pic:blipFill>
+                    <a:blip r:embed="rId28"/>
+                    <a:stretch>
+                      <a:fillRect/>
+                    </a:stretch>
+                  </pic:blipFill>
+                  <pic:spPr>
+                    <a:xfrm>
+                      <a:off x="0" y="0"/>
+                      <a:ext cx="5553850" cy="3477110"/>
+                    </a:xfrm>
+                    <a:prstGeom prst="rect">
+                      <a:avLst/>
+                    </a:prstGeom>
+                  </pic:spPr>
+                </pic:pic>
+              </a:graphicData>
+            </a:graphic>
+          </wp:inline>
+        </w:drawing>
+      </w:r>
+    </w:p>
+    <w:p>
+      <w:pPr>
+        <w:rPr>
+          <w:sz w:val="24"/>
+          <w:szCs w:val="24"/>
+        </w:rPr>
+      </w:pPr>
+      <w:r>
+        <w:rPr>
+          <w:sz w:val="24"/>
+          <w:szCs w:val="24"/>
+        </w:rPr>
         <w:lastRenderedPageBreak/>
         <w:drawing>
-          <wp:inline distT="0" distB="0" distL="0" distR="0" wp14:anchorId="6CFAF8E3" wp14:editId="3FB3B81A">
-            <wp:extent cx="4715533" cy="1381318"/>
-            <wp:effectExtent l="0" t="0" r="0" b="9525"/>
-            <wp:docPr id="28" name="Picture 28"/>
-            <wp:cNvGraphicFramePr>
-              <a:graphicFrameLocks xmlns:a="http://schemas.openxmlformats.org/drawingml/2006/main" noChangeAspect="1"/>
-            </wp:cNvGraphicFramePr>
-            <a:graphic xmlns:a="http://schemas.openxmlformats.org/drawingml/2006/main">
-              <a:graphicData uri="http://schemas.openxmlformats.org/drawingml/2006/picture">
-                <pic:pic xmlns:pic="http://schemas.openxmlformats.org/drawingml/2006/picture">
-                  <pic:nvPicPr>
-                    <pic:cNvPr id="1" name=""/>
-                    <pic:cNvPicPr/>
-                  </pic:nvPicPr>
-                  <pic:blipFill>
-                    <a:blip r:embed="rId21"/>
-                    <a:stretch>
-                      <a:fillRect/>
-                    </a:stretch>
-                  </pic:blipFill>
-                  <pic:spPr>
-                    <a:xfrm>
-                      <a:off x="0" y="0"/>
-                      <a:ext cx="4715533" cy="1381318"/>
-                    </a:xfrm>
-                    <a:prstGeom prst="rect">
-                      <a:avLst/>
-                    </a:prstGeom>
-                  </pic:spPr>
-                </pic:pic>
-              </a:graphicData>
-            </a:graphic>
-          </wp:inline>
-        </w:drawing>
-      </w:r>
-    </w:p>
-    <w:p>
-      <w:pPr>
-        <w:rPr>
-          <w:sz w:val="24"/>
-          <w:szCs w:val="24"/>
-        </w:rPr>
-      </w:pPr>
-    </w:p>
-    <w:p>
-      <w:pPr>
-        <w:rPr>
-          <w:sz w:val="24"/>
-          <w:szCs w:val="24"/>
-        </w:rPr>
-      </w:pPr>
-      <w:r>
-        <w:rPr>
-          <w:sz w:val="24"/>
-          <w:szCs w:val="24"/>
-        </w:rPr>
-        <w:t>Question 4</w:t>
+          <wp:inline distT="0" distB="0" distL="0" distR="0" wp14:anchorId="1C208182" wp14:editId="47E6BD15">
+            <wp:extent cx="5077534" cy="3667637"/>
+            <wp:effectExtent l="0" t="0" r="8890" b="9525"/>
+            <wp:docPr id="40" name="Picture 40"/>
+            <wp:cNvGraphicFramePr>
+              <a:graphicFrameLocks xmlns:a="http://schemas.openxmlformats.org/drawingml/2006/main" noChangeAspect="1"/>
+            </wp:cNvGraphicFramePr>
+            <a:graphic xmlns:a="http://schemas.openxmlformats.org/drawingml/2006/main">
+              <a:graphicData uri="http://schemas.openxmlformats.org/drawingml/2006/picture">
+                <pic:pic xmlns:pic="http://schemas.openxmlformats.org/drawingml/2006/picture">
+                  <pic:nvPicPr>
+                    <pic:cNvPr id="1" name=""/>
+                    <pic:cNvPicPr/>
+                  </pic:nvPicPr>
+                  <pic:blipFill>
+                    <a:blip r:embed="rId29"/>
+                    <a:stretch>
+                      <a:fillRect/>
+                    </a:stretch>
+                  </pic:blipFill>
+                  <pic:spPr>
+                    <a:xfrm>
+                      <a:off x="0" y="0"/>
+                      <a:ext cx="5077534" cy="3667637"/>
+                    </a:xfrm>
+                    <a:prstGeom prst="rect">
+                      <a:avLst/>
+                    </a:prstGeom>
+                  </pic:spPr>
+                </pic:pic>
+              </a:graphicData>
+            </a:graphic>
+          </wp:inline>
+        </w:drawing>
       </w:r>
       <w:bookmarkStart w:id="0" w:name="_GoBack"/>
       <w:bookmarkEnd w:id="0"/>
+    </w:p>
+    <w:p>
+      <w:pPr>
+        <w:rPr>
+          <w:sz w:val="24"/>
+          <w:szCs w:val="24"/>
+        </w:rPr>
+      </w:pPr>
+      <w:r>
+        <w:rPr>
+          <w:sz w:val="24"/>
+          <w:szCs w:val="24"/>
+        </w:rPr>
+        <w:t>If error:</w:t>
+      </w:r>
+    </w:p>
+    <w:p>
+      <w:pPr>
+        <w:rPr>
+          <w:sz w:val="24"/>
+          <w:szCs w:val="24"/>
+        </w:rPr>
+      </w:pPr>
+      <w:r>
+        <w:rPr>
+          <w:sz w:val="24"/>
+          <w:szCs w:val="24"/>
+        </w:rPr>
+        <w:drawing>
+          <wp:inline distT="0" distB="0" distL="0" distR="0" wp14:anchorId="364102CF" wp14:editId="18C6BD01">
+            <wp:extent cx="2010056" cy="438211"/>
+            <wp:effectExtent l="0" t="0" r="9525" b="0"/>
+            <wp:docPr id="38" name="Picture 38"/>
+            <wp:cNvGraphicFramePr>
+              <a:graphicFrameLocks xmlns:a="http://schemas.openxmlformats.org/drawingml/2006/main" noChangeAspect="1"/>
+            </wp:cNvGraphicFramePr>
+            <a:graphic xmlns:a="http://schemas.openxmlformats.org/drawingml/2006/main">
+              <a:graphicData uri="http://schemas.openxmlformats.org/drawingml/2006/picture">
+                <pic:pic xmlns:pic="http://schemas.openxmlformats.org/drawingml/2006/picture">
+                  <pic:nvPicPr>
+                    <pic:cNvPr id="1" name=""/>
+                    <pic:cNvPicPr/>
+                  </pic:nvPicPr>
+                  <pic:blipFill>
+                    <a:blip r:embed="rId30"/>
+                    <a:stretch>
+                      <a:fillRect/>
+                    </a:stretch>
+                  </pic:blipFill>
+                  <pic:spPr>
+                    <a:xfrm>
+                      <a:off x="0" y="0"/>
+                      <a:ext cx="2010056" cy="438211"/>
+                    </a:xfrm>
+                    <a:prstGeom prst="rect">
+                      <a:avLst/>
+                    </a:prstGeom>
+                  </pic:spPr>
+                </pic:pic>
+              </a:graphicData>
+            </a:graphic>
+          </wp:inline>
+        </w:drawing>
+      </w:r>
+    </w:p>
+    <w:p>
+      <w:pPr>
+        <w:rPr>
+          <w:sz w:val="24"/>
+          <w:szCs w:val="24"/>
+        </w:rPr>
+      </w:pPr>
+      <w:r>
+        <w:rPr>
+          <w:sz w:val="24"/>
+          <w:szCs w:val="24"/>
+        </w:rPr>
+        <w:t>Result:</w:t>
+      </w:r>
+    </w:p>
+    <w:p>
+      <w:pPr>
+        <w:rPr>
+          <w:sz w:val="24"/>
+          <w:szCs w:val="24"/>
+        </w:rPr>
+      </w:pPr>
+      <w:r>
+        <w:rPr>
+          <w:sz w:val="24"/>
+          <w:szCs w:val="24"/>
+        </w:rPr>
+        <w:drawing>
+          <wp:inline distT="0" distB="0" distL="0" distR="0" wp14:anchorId="19A8585E" wp14:editId="01CA5D5A">
+            <wp:extent cx="2619741" cy="933580"/>
+            <wp:effectExtent l="0" t="0" r="9525" b="0"/>
+            <wp:docPr id="37" name="Picture 37"/>
+            <wp:cNvGraphicFramePr>
+              <a:graphicFrameLocks xmlns:a="http://schemas.openxmlformats.org/drawingml/2006/main" noChangeAspect="1"/>
+            </wp:cNvGraphicFramePr>
+            <a:graphic xmlns:a="http://schemas.openxmlformats.org/drawingml/2006/main">
+              <a:graphicData uri="http://schemas.openxmlformats.org/drawingml/2006/picture">
+                <pic:pic xmlns:pic="http://schemas.openxmlformats.org/drawingml/2006/picture">
+                  <pic:nvPicPr>
+                    <pic:cNvPr id="1" name=""/>
+                    <pic:cNvPicPr/>
+                  </pic:nvPicPr>
+                  <pic:blipFill>
+                    <a:blip r:embed="rId31"/>
+                    <a:stretch>
+                      <a:fillRect/>
+                    </a:stretch>
+                  </pic:blipFill>
+                  <pic:spPr>
+                    <a:xfrm>
+                      <a:off x="0" y="0"/>
+                      <a:ext cx="2619741" cy="933580"/>
+                    </a:xfrm>
+                    <a:prstGeom prst="rect">
+                      <a:avLst/>
+                    </a:prstGeom>
+                  </pic:spPr>
+                </pic:pic>
+              </a:graphicData>
+            </a:graphic>
+          </wp:inline>
+        </w:drawing>
+      </w:r>
     </w:p>
     <w:sectPr>
       <w:pgSz w:w="12240" w:h="15840"/>

</xml_diff>